<commit_message>
troquei o banco de dados
</commit_message>
<xml_diff>
--- a/Documento de contextualização e justificativa.docx
+++ b/Documento de contextualização e justificativa.docx
@@ -48,19 +48,17 @@
         </w:numPr>
         <w:jc w:val="both"/>
         <w:rPr>
-          <w:rFonts w:cs="Calibri" w:cstheme="minorAscii"/>
-          <w:b w:val="1"/>
-          <w:bCs w:val="1"/>
-          <w:sz w:val="24"/>
-          <w:szCs w:val="24"/>
-          <w:lang w:val="pt-BR"/>
-        </w:rPr>
-      </w:pPr>
-      <w:r>
-        <w:rPr>
-          <w:rFonts w:cs="Calibri" w:cstheme="minorAscii"/>
-          <w:b w:val="1"/>
-          <w:bCs w:val="1"/>
+          <w:b/>
+          <w:bCs/>
+          <w:sz w:val="24"/>
+          <w:szCs w:val="24"/>
+          <w:lang w:val="pt-BR"/>
+        </w:rPr>
+      </w:pPr>
+      <w:r>
+        <w:rPr>
+          <w:b/>
+          <w:bCs/>
           <w:sz w:val="24"/>
           <w:szCs w:val="24"/>
           <w:lang w:val="pt-BR"/>
@@ -703,6 +701,7 @@
           <w:szCs w:val="24"/>
           <w:lang w:val="pt-BR"/>
         </w:rPr>
+        <w:lastRenderedPageBreak/>
         <w:t>TEMPERATURA</w:t>
       </w:r>
     </w:p>
@@ -1417,14 +1416,6 @@
           <w:lang w:val="pt-BR"/>
         </w:rPr>
         <w:tab/>
-      </w:r>
-      <w:r>
-        <w:rPr>
-          <w:rFonts w:cstheme="minorHAnsi"/>
-          <w:sz w:val="24"/>
-          <w:szCs w:val="24"/>
-          <w:lang w:val="pt-BR"/>
-        </w:rPr>
         <w:t>Esse fato é</w:t>
       </w:r>
       <w:r>
@@ -1492,14 +1483,6 @@
           <w:lang w:val="pt-BR"/>
         </w:rPr>
         <w:tab/>
-      </w:r>
-      <w:r>
-        <w:rPr>
-          <w:rFonts w:cstheme="minorHAnsi"/>
-          <w:sz w:val="24"/>
-          <w:szCs w:val="24"/>
-          <w:lang w:val="pt-BR"/>
-        </w:rPr>
         <w:t xml:space="preserve">Ele age mais rápido em </w:t>
       </w:r>
       <w:r>
@@ -1857,14 +1840,6 @@
           <w:lang w:val="pt-BR"/>
         </w:rPr>
         <w:tab/>
-      </w:r>
-      <w:r>
-        <w:rPr>
-          <w:rFonts w:cstheme="minorHAnsi"/>
-          <w:sz w:val="24"/>
-          <w:szCs w:val="24"/>
-          <w:lang w:val="pt-BR"/>
-        </w:rPr>
         <w:t>O aumento da demanda por vegetais minimamente processado</w:t>
       </w:r>
       <w:r>
@@ -2239,7 +2214,6 @@
         </w:tabs>
         <w:jc w:val="both"/>
         <w:rPr>
-          <w:rFonts w:cs="Calibri" w:cstheme="minorAscii"/>
           <w:sz w:val="24"/>
           <w:szCs w:val="24"/>
           <w:lang w:val="pt-BR"/>
@@ -2256,7 +2230,6 @@
       </w:r>
       <w:r>
         <w:rPr>
-          <w:rFonts w:cs="Calibri" w:cstheme="minorAscii"/>
           <w:sz w:val="24"/>
           <w:szCs w:val="24"/>
           <w:lang w:val="pt-BR"/>
@@ -2265,7 +2238,6 @@
       </w:r>
       <w:r>
         <w:rPr>
-          <w:rFonts w:cs="Calibri" w:cstheme="minorAscii"/>
           <w:sz w:val="24"/>
           <w:szCs w:val="24"/>
           <w:lang w:val="pt-BR"/>
@@ -2274,7 +2246,6 @@
       </w:r>
       <w:r>
         <w:rPr>
-          <w:rFonts w:cs="Calibri" w:cstheme="minorAscii"/>
           <w:sz w:val="24"/>
           <w:szCs w:val="24"/>
           <w:lang w:val="pt-BR"/>
@@ -2283,7 +2254,6 @@
       </w:r>
       <w:r>
         <w:rPr>
-          <w:rFonts w:cs="Calibri" w:cstheme="minorAscii"/>
           <w:sz w:val="24"/>
           <w:szCs w:val="24"/>
           <w:lang w:val="pt-BR"/>
@@ -2292,7 +2262,6 @@
       </w:r>
       <w:r>
         <w:rPr>
-          <w:rFonts w:cs="Calibri" w:cstheme="minorAscii"/>
           <w:sz w:val="24"/>
           <w:szCs w:val="24"/>
           <w:lang w:val="pt-BR"/>
@@ -2301,7 +2270,6 @@
       </w:r>
       <w:r>
         <w:rPr>
-          <w:rFonts w:cs="Calibri" w:cstheme="minorAscii"/>
           <w:sz w:val="24"/>
           <w:szCs w:val="24"/>
           <w:lang w:val="pt-BR"/>
@@ -2310,7 +2278,6 @@
       </w:r>
       <w:r>
         <w:rPr>
-          <w:rFonts w:cs="Calibri" w:cstheme="minorAscii"/>
           <w:sz w:val="24"/>
           <w:szCs w:val="24"/>
           <w:lang w:val="pt-BR"/>
@@ -2319,7 +2286,6 @@
       </w:r>
       <w:r>
         <w:rPr>
-          <w:rFonts w:cs="Calibri" w:cstheme="minorAscii"/>
           <w:sz w:val="24"/>
           <w:szCs w:val="24"/>
           <w:lang w:val="pt-BR"/>
@@ -2328,7 +2294,6 @@
       </w:r>
       <w:r>
         <w:rPr>
-          <w:rFonts w:cs="Calibri" w:cstheme="minorAscii"/>
           <w:sz w:val="24"/>
           <w:szCs w:val="24"/>
           <w:lang w:val="pt-BR"/>
@@ -2337,16 +2302,14 @@
       </w:r>
       <w:r>
         <w:rPr>
-          <w:rFonts w:cs="Calibri" w:cstheme="minorAscii"/>
-          <w:sz w:val="24"/>
-          <w:szCs w:val="24"/>
-          <w:lang w:val="pt-BR"/>
-        </w:rPr>
-        <w:t xml:space="preserve">transformá-los</w:t>
-      </w:r>
-      <w:r>
-        <w:rPr>
-          <w:rFonts w:cs="Calibri" w:cstheme="minorAscii"/>
+          <w:sz w:val="24"/>
+          <w:szCs w:val="24"/>
+          <w:lang w:val="pt-BR"/>
+        </w:rPr>
+        <w:t>transformá-los</w:t>
+      </w:r>
+      <w:r>
+        <w:rPr>
           <w:sz w:val="24"/>
           <w:szCs w:val="24"/>
           <w:lang w:val="pt-BR"/>
@@ -2355,16 +2318,14 @@
       </w:r>
       <w:r>
         <w:rPr>
-          <w:rFonts w:cs="Calibri" w:cstheme="minorAscii"/>
-          <w:sz w:val="24"/>
-          <w:szCs w:val="24"/>
-          <w:lang w:val="pt-BR"/>
-        </w:rPr>
-        <w:t xml:space="preserve">pó,</w:t>
-      </w:r>
-      <w:r>
-        <w:rPr>
-          <w:rFonts w:cs="Calibri" w:cstheme="minorAscii"/>
+          <w:sz w:val="24"/>
+          <w:szCs w:val="24"/>
+          <w:lang w:val="pt-BR"/>
+        </w:rPr>
+        <w:t>pó,</w:t>
+      </w:r>
+      <w:r>
+        <w:rPr>
           <w:sz w:val="24"/>
           <w:szCs w:val="24"/>
           <w:lang w:val="pt-BR"/>
@@ -2373,7 +2334,6 @@
       </w:r>
       <w:r>
         <w:rPr>
-          <w:rFonts w:cs="Calibri" w:cstheme="minorAscii"/>
           <w:sz w:val="24"/>
           <w:szCs w:val="24"/>
           <w:lang w:val="pt-BR"/>
@@ -2382,7 +2342,6 @@
       </w:r>
       <w:r>
         <w:rPr>
-          <w:rFonts w:cs="Calibri" w:cstheme="minorAscii"/>
           <w:sz w:val="24"/>
           <w:szCs w:val="24"/>
           <w:lang w:val="pt-BR"/>
@@ -2433,23 +2392,22 @@
         </w:tabs>
         <w:jc w:val="both"/>
         <w:rPr>
-          <w:rFonts w:cs="Calibri" w:cstheme="minorAscii"/>
-          <w:b w:val="1"/>
-          <w:bCs w:val="1"/>
-          <w:sz w:val="24"/>
-          <w:szCs w:val="24"/>
-          <w:lang w:val="pt-BR"/>
-        </w:rPr>
-      </w:pPr>
-      <w:r>
-        <w:rPr>
-          <w:rFonts w:cs="Calibri" w:cstheme="minorAscii"/>
-          <w:b w:val="1"/>
-          <w:bCs w:val="1"/>
-          <w:sz w:val="24"/>
-          <w:szCs w:val="24"/>
-          <w:lang w:val="pt-BR"/>
-        </w:rPr>
+          <w:b/>
+          <w:bCs/>
+          <w:sz w:val="24"/>
+          <w:szCs w:val="24"/>
+          <w:lang w:val="pt-BR"/>
+        </w:rPr>
+      </w:pPr>
+      <w:r>
+        <w:rPr>
+          <w:b/>
+          <w:bCs/>
+          <w:sz w:val="24"/>
+          <w:szCs w:val="24"/>
+          <w:lang w:val="pt-BR"/>
+        </w:rPr>
+        <w:lastRenderedPageBreak/>
         <w:t xml:space="preserve">A BANCADA RESFRIADA </w:t>
       </w:r>
     </w:p>
@@ -2461,7 +2419,6 @@
         </w:tabs>
         <w:jc w:val="both"/>
         <w:rPr>
-          <w:rFonts w:cs="Calibri" w:cstheme="minorAscii"/>
           <w:sz w:val="24"/>
           <w:szCs w:val="24"/>
           <w:lang w:val="pt-BR"/>
@@ -2478,7 +2435,6 @@
       </w:r>
       <w:r>
         <w:rPr>
-          <w:rFonts w:cs="Calibri" w:cstheme="minorAscii"/>
           <w:sz w:val="24"/>
           <w:szCs w:val="24"/>
           <w:lang w:val="pt-BR"/>
@@ -2487,7 +2443,6 @@
       </w:r>
       <w:r>
         <w:rPr>
-          <w:rFonts w:cs="Calibri" w:cstheme="minorAscii"/>
           <w:sz w:val="24"/>
           <w:szCs w:val="24"/>
           <w:lang w:val="pt-BR"/>
@@ -2496,7 +2451,6 @@
       </w:r>
       <w:r>
         <w:rPr>
-          <w:rFonts w:cs="Calibri" w:cstheme="minorAscii"/>
           <w:sz w:val="24"/>
           <w:szCs w:val="24"/>
           <w:lang w:val="pt-BR"/>
@@ -2505,7 +2459,6 @@
       </w:r>
       <w:r>
         <w:rPr>
-          <w:rFonts w:cs="Calibri" w:cstheme="minorAscii"/>
           <w:sz w:val="24"/>
           <w:szCs w:val="24"/>
           <w:lang w:val="pt-BR"/>
@@ -2514,7 +2467,6 @@
       </w:r>
       <w:r>
         <w:rPr>
-          <w:rFonts w:cs="Calibri" w:cstheme="minorAscii"/>
           <w:sz w:val="24"/>
           <w:szCs w:val="24"/>
           <w:lang w:val="pt-BR"/>
@@ -2523,7 +2475,6 @@
       </w:r>
       <w:r>
         <w:rPr>
-          <w:rFonts w:cs="Calibri" w:cstheme="minorAscii"/>
           <w:sz w:val="24"/>
           <w:szCs w:val="24"/>
           <w:lang w:val="pt-BR"/>
@@ -2532,7 +2483,6 @@
       </w:r>
       <w:r>
         <w:rPr>
-          <w:rFonts w:cs="Calibri" w:cstheme="minorAscii"/>
           <w:sz w:val="24"/>
           <w:szCs w:val="24"/>
           <w:lang w:val="pt-BR"/>
@@ -2541,7 +2491,6 @@
       </w:r>
       <w:r>
         <w:rPr>
-          <w:rFonts w:cs="Calibri" w:cstheme="minorAscii"/>
           <w:sz w:val="24"/>
           <w:szCs w:val="24"/>
           <w:lang w:val="pt-BR"/>
@@ -2550,7 +2499,6 @@
       </w:r>
       <w:r>
         <w:rPr>
-          <w:rFonts w:cs="Calibri" w:cstheme="minorAscii"/>
           <w:sz w:val="24"/>
           <w:szCs w:val="24"/>
           <w:lang w:val="pt-BR"/>
@@ -2559,7 +2507,6 @@
       </w:r>
       <w:r>
         <w:rPr>
-          <w:rFonts w:cs="Calibri" w:cstheme="minorAscii"/>
           <w:sz w:val="24"/>
           <w:szCs w:val="24"/>
           <w:lang w:val="pt-BR"/>
@@ -2568,7 +2515,6 @@
       </w:r>
       <w:r>
         <w:rPr>
-          <w:rFonts w:cs="Calibri" w:cstheme="minorAscii"/>
           <w:sz w:val="24"/>
           <w:szCs w:val="24"/>
           <w:lang w:val="pt-BR"/>
@@ -2615,17 +2561,15 @@
         <w:ind w:firstLine="560"/>
         <w:jc w:val="both"/>
         <w:rPr>
-          <w:rFonts w:ascii="Calibri" w:hAnsi="Calibri" w:eastAsia="Calibri" w:cs="Calibri"/>
-          <w:noProof w:val="0"/>
-          <w:sz w:val="24"/>
-          <w:szCs w:val="24"/>
-          <w:lang w:val="pt-BR"/>
-        </w:rPr>
-      </w:pPr>
-      <w:r>
-        <w:rPr>
-          <w:rFonts w:ascii="Calibri" w:hAnsi="Calibri" w:eastAsia="Calibri" w:cs="Calibri"/>
-          <w:noProof w:val="0"/>
+          <w:rFonts w:ascii="Calibri" w:eastAsia="Calibri" w:hAnsi="Calibri" w:cs="Calibri"/>
+          <w:sz w:val="24"/>
+          <w:szCs w:val="24"/>
+          <w:lang w:val="pt-BR"/>
+        </w:rPr>
+      </w:pPr>
+      <w:r>
+        <w:rPr>
+          <w:rFonts w:ascii="Calibri" w:eastAsia="Calibri" w:hAnsi="Calibri" w:cs="Calibri"/>
           <w:sz w:val="24"/>
           <w:szCs w:val="24"/>
           <w:lang w:val="pt-BR"/>
@@ -2634,8 +2578,7 @@
       </w:r>
       <w:r>
         <w:rPr>
-          <w:rFonts w:ascii="Calibri" w:hAnsi="Calibri" w:eastAsia="Calibri" w:cs="Calibri"/>
-          <w:noProof w:val="0"/>
+          <w:rFonts w:ascii="Calibri" w:eastAsia="Calibri" w:hAnsi="Calibri" w:cs="Calibri"/>
           <w:sz w:val="24"/>
           <w:szCs w:val="24"/>
           <w:lang w:val="pt-BR"/>
@@ -2644,8 +2587,7 @@
       </w:r>
       <w:r>
         <w:rPr>
-          <w:rFonts w:ascii="Calibri" w:hAnsi="Calibri" w:eastAsia="Calibri" w:cs="Calibri"/>
-          <w:noProof w:val="0"/>
+          <w:rFonts w:ascii="Calibri" w:eastAsia="Calibri" w:hAnsi="Calibri" w:cs="Calibri"/>
           <w:sz w:val="24"/>
           <w:szCs w:val="24"/>
           <w:lang w:val="pt-BR"/>
@@ -2654,8 +2596,7 @@
       </w:r>
       <w:r>
         <w:rPr>
-          <w:rFonts w:ascii="Calibri" w:hAnsi="Calibri" w:eastAsia="Calibri" w:cs="Calibri"/>
-          <w:noProof w:val="0"/>
+          <w:rFonts w:ascii="Calibri" w:eastAsia="Calibri" w:hAnsi="Calibri" w:cs="Calibri"/>
           <w:sz w:val="24"/>
           <w:szCs w:val="24"/>
           <w:lang w:val="pt-BR"/>
@@ -2664,8 +2605,7 @@
       </w:r>
       <w:r>
         <w:rPr>
-          <w:rFonts w:ascii="Calibri" w:hAnsi="Calibri" w:eastAsia="Calibri" w:cs="Calibri"/>
-          <w:noProof w:val="0"/>
+          <w:rFonts w:ascii="Calibri" w:eastAsia="Calibri" w:hAnsi="Calibri" w:cs="Calibri"/>
           <w:sz w:val="24"/>
           <w:szCs w:val="24"/>
           <w:lang w:val="pt-BR"/>
@@ -2674,8 +2614,7 @@
       </w:r>
       <w:r>
         <w:rPr>
-          <w:rFonts w:ascii="Calibri" w:hAnsi="Calibri" w:eastAsia="Calibri" w:cs="Calibri"/>
-          <w:noProof w:val="0"/>
+          <w:rFonts w:ascii="Calibri" w:eastAsia="Calibri" w:hAnsi="Calibri" w:cs="Calibri"/>
           <w:sz w:val="24"/>
           <w:szCs w:val="24"/>
           <w:lang w:val="pt-BR"/>
@@ -2684,8 +2623,7 @@
       </w:r>
       <w:r>
         <w:rPr>
-          <w:rFonts w:ascii="Calibri" w:hAnsi="Calibri" w:eastAsia="Calibri" w:cs="Calibri"/>
-          <w:noProof w:val="0"/>
+          <w:rFonts w:ascii="Calibri" w:eastAsia="Calibri" w:hAnsi="Calibri" w:cs="Calibri"/>
           <w:sz w:val="24"/>
           <w:szCs w:val="24"/>
           <w:lang w:val="pt-BR"/>
@@ -2694,28 +2632,16 @@
       </w:r>
       <w:r>
         <w:rPr>
-          <w:rFonts w:ascii="Calibri" w:hAnsi="Calibri" w:eastAsia="Calibri" w:cs="Calibri"/>
-          <w:noProof w:val="0"/>
-          <w:sz w:val="24"/>
-          <w:szCs w:val="24"/>
-          <w:lang w:val="pt-BR"/>
-        </w:rPr>
-        <w:t xml:space="preserve"> </w:t>
-      </w:r>
-      <w:r>
-        <w:rPr>
-          <w:rFonts w:ascii="Calibri" w:hAnsi="Calibri" w:eastAsia="Calibri" w:cs="Calibri"/>
-          <w:noProof w:val="0"/>
-          <w:sz w:val="24"/>
-          <w:szCs w:val="24"/>
-          <w:lang w:val="pt-BR"/>
-        </w:rPr>
-        <w:t xml:space="preserve">do capital </w:t>
-      </w:r>
-      <w:r>
-        <w:rPr>
-          <w:rFonts w:ascii="Calibri" w:hAnsi="Calibri" w:eastAsia="Calibri" w:cs="Calibri"/>
-          <w:noProof w:val="0"/>
+          <w:rFonts w:ascii="Calibri" w:eastAsia="Calibri" w:hAnsi="Calibri" w:cs="Calibri"/>
+          <w:sz w:val="24"/>
+          <w:szCs w:val="24"/>
+          <w:lang w:val="pt-BR"/>
+        </w:rPr>
+        <w:t xml:space="preserve"> do capital </w:t>
+      </w:r>
+      <w:r>
+        <w:rPr>
+          <w:rFonts w:ascii="Calibri" w:eastAsia="Calibri" w:hAnsi="Calibri" w:cs="Calibri"/>
           <w:sz w:val="24"/>
           <w:szCs w:val="24"/>
           <w:lang w:val="pt-BR"/>
@@ -2724,8 +2650,7 @@
       </w:r>
       <w:r>
         <w:rPr>
-          <w:rFonts w:ascii="Calibri" w:hAnsi="Calibri" w:eastAsia="Calibri" w:cs="Calibri"/>
-          <w:noProof w:val="0"/>
+          <w:rFonts w:ascii="Calibri" w:eastAsia="Calibri" w:hAnsi="Calibri" w:cs="Calibri"/>
           <w:sz w:val="24"/>
           <w:szCs w:val="24"/>
           <w:lang w:val="pt-BR"/>
@@ -2744,8 +2669,7 @@
       </w:pPr>
       <w:r>
         <w:rPr>
-          <w:rFonts w:ascii="Calibri" w:hAnsi="Calibri" w:eastAsia="Calibri" w:cs="Calibri"/>
-          <w:noProof w:val="0"/>
+          <w:rFonts w:ascii="Calibri" w:eastAsia="Calibri" w:hAnsi="Calibri" w:cs="Calibri"/>
           <w:sz w:val="24"/>
           <w:szCs w:val="24"/>
           <w:lang w:val="pt-BR"/>
@@ -2755,41 +2679,27 @@
     </w:p>
     <w:p>
       <w:pPr>
-        <w:pStyle w:val="Normal"/>
         <w:ind w:firstLine="560"/>
         <w:jc w:val="both"/>
         <w:rPr>
-          <w:rFonts w:ascii="Calibri" w:hAnsi="Calibri" w:eastAsia="Calibri" w:cs="Calibri"/>
-          <w:noProof w:val="0"/>
-          <w:sz w:val="24"/>
-          <w:szCs w:val="24"/>
-          <w:lang w:val="pt-BR"/>
-        </w:rPr>
-      </w:pPr>
-      <w:r>
-        <w:rPr>
-          <w:rFonts w:ascii="Calibri" w:hAnsi="Calibri" w:eastAsia="Calibri" w:cs="Calibri"/>
-          <w:noProof w:val="0"/>
-          <w:sz w:val="24"/>
-          <w:szCs w:val="24"/>
-          <w:lang w:val="pt-BR"/>
-        </w:rPr>
-        <w:t xml:space="preserve">Nosso objetivo, é trazer uma facilidade para aquele que gerencia </w:t>
-      </w:r>
-      <w:r>
-        <w:rPr>
-          <w:rFonts w:ascii="Calibri" w:hAnsi="Calibri" w:eastAsia="Calibri" w:cs="Calibri"/>
-          <w:noProof w:val="0"/>
-          <w:sz w:val="24"/>
-          <w:szCs w:val="24"/>
-          <w:lang w:val="pt-BR"/>
-        </w:rPr>
-        <w:t>as bancada</w:t>
-      </w:r>
-      <w:r>
-        <w:rPr>
-          <w:rFonts w:ascii="Calibri" w:hAnsi="Calibri" w:eastAsia="Calibri" w:cs="Calibri"/>
-          <w:noProof w:val="0"/>
+          <w:rFonts w:ascii="Calibri" w:eastAsia="Calibri" w:hAnsi="Calibri" w:cs="Calibri"/>
+          <w:sz w:val="24"/>
+          <w:szCs w:val="24"/>
+          <w:lang w:val="pt-BR"/>
+        </w:rPr>
+      </w:pPr>
+      <w:r>
+        <w:rPr>
+          <w:rFonts w:ascii="Calibri" w:eastAsia="Calibri" w:hAnsi="Calibri" w:cs="Calibri"/>
+          <w:sz w:val="24"/>
+          <w:szCs w:val="24"/>
+          <w:lang w:val="pt-BR"/>
+        </w:rPr>
+        <w:t>Nosso objetivo, é trazer uma facilidade para aquele que gerencia as bancada</w:t>
+      </w:r>
+      <w:r>
+        <w:rPr>
+          <w:rFonts w:ascii="Calibri" w:eastAsia="Calibri" w:hAnsi="Calibri" w:cs="Calibri"/>
           <w:sz w:val="24"/>
           <w:szCs w:val="24"/>
           <w:lang w:val="pt-BR"/>
@@ -2798,8 +2708,7 @@
       </w:r>
       <w:r>
         <w:rPr>
-          <w:rFonts w:ascii="Calibri" w:hAnsi="Calibri" w:eastAsia="Calibri" w:cs="Calibri"/>
-          <w:noProof w:val="0"/>
+          <w:rFonts w:ascii="Calibri" w:eastAsia="Calibri" w:hAnsi="Calibri" w:cs="Calibri"/>
           <w:sz w:val="24"/>
           <w:szCs w:val="24"/>
           <w:lang w:val="pt-BR"/>
@@ -2808,8 +2717,7 @@
       </w:r>
       <w:r>
         <w:rPr>
-          <w:rFonts w:ascii="Calibri" w:hAnsi="Calibri" w:eastAsia="Calibri" w:cs="Calibri"/>
-          <w:noProof w:val="0"/>
+          <w:rFonts w:ascii="Calibri" w:eastAsia="Calibri" w:hAnsi="Calibri" w:cs="Calibri"/>
           <w:sz w:val="24"/>
           <w:szCs w:val="24"/>
           <w:lang w:val="pt-BR"/>
@@ -2818,8 +2726,7 @@
       </w:r>
       <w:r>
         <w:rPr>
-          <w:rFonts w:ascii="Calibri" w:hAnsi="Calibri" w:eastAsia="Calibri" w:cs="Calibri"/>
-          <w:noProof w:val="0"/>
+          <w:rFonts w:ascii="Calibri" w:eastAsia="Calibri" w:hAnsi="Calibri" w:cs="Calibri"/>
           <w:sz w:val="24"/>
           <w:szCs w:val="24"/>
           <w:lang w:val="pt-BR"/>
@@ -2828,8 +2735,7 @@
       </w:r>
       <w:r>
         <w:rPr>
-          <w:rFonts w:ascii="Calibri" w:hAnsi="Calibri" w:eastAsia="Calibri" w:cs="Calibri"/>
-          <w:noProof w:val="0"/>
+          <w:rFonts w:ascii="Calibri" w:eastAsia="Calibri" w:hAnsi="Calibri" w:cs="Calibri"/>
           <w:sz w:val="24"/>
           <w:szCs w:val="24"/>
           <w:lang w:val="pt-BR"/>
@@ -2838,8 +2744,7 @@
       </w:r>
       <w:r>
         <w:rPr>
-          <w:rFonts w:ascii="Calibri" w:hAnsi="Calibri" w:eastAsia="Calibri" w:cs="Calibri"/>
-          <w:noProof w:val="0"/>
+          <w:rFonts w:ascii="Calibri" w:eastAsia="Calibri" w:hAnsi="Calibri" w:cs="Calibri"/>
           <w:sz w:val="24"/>
           <w:szCs w:val="24"/>
           <w:lang w:val="pt-BR"/>
@@ -2848,8 +2753,7 @@
       </w:r>
       <w:r>
         <w:rPr>
-          <w:rFonts w:ascii="Calibri" w:hAnsi="Calibri" w:eastAsia="Calibri" w:cs="Calibri"/>
-          <w:noProof w:val="0"/>
+          <w:rFonts w:ascii="Calibri" w:eastAsia="Calibri" w:hAnsi="Calibri" w:cs="Calibri"/>
           <w:sz w:val="24"/>
           <w:szCs w:val="24"/>
           <w:lang w:val="pt-BR"/>
@@ -2858,8 +2762,7 @@
       </w:r>
       <w:r>
         <w:rPr>
-          <w:rFonts w:ascii="Calibri" w:hAnsi="Calibri" w:eastAsia="Calibri" w:cs="Calibri"/>
-          <w:noProof w:val="0"/>
+          <w:rFonts w:ascii="Calibri" w:eastAsia="Calibri" w:hAnsi="Calibri" w:cs="Calibri"/>
           <w:sz w:val="24"/>
           <w:szCs w:val="24"/>
           <w:lang w:val="pt-BR"/>
@@ -2868,8 +2771,7 @@
       </w:r>
       <w:r>
         <w:rPr>
-          <w:rFonts w:ascii="Calibri" w:hAnsi="Calibri" w:eastAsia="Calibri" w:cs="Calibri"/>
-          <w:noProof w:val="0"/>
+          <w:rFonts w:ascii="Calibri" w:eastAsia="Calibri" w:hAnsi="Calibri" w:cs="Calibri"/>
           <w:sz w:val="24"/>
           <w:szCs w:val="24"/>
           <w:lang w:val="pt-BR"/>
@@ -2878,8 +2780,7 @@
       </w:r>
       <w:r>
         <w:rPr>
-          <w:rFonts w:ascii="Calibri" w:hAnsi="Calibri" w:eastAsia="Calibri" w:cs="Calibri"/>
-          <w:noProof w:val="0"/>
+          <w:rFonts w:ascii="Calibri" w:eastAsia="Calibri" w:hAnsi="Calibri" w:cs="Calibri"/>
           <w:sz w:val="24"/>
           <w:szCs w:val="24"/>
           <w:lang w:val="pt-BR"/>
@@ -2889,31 +2790,10 @@
     </w:p>
     <w:p>
       <w:pPr>
-        <w:pStyle w:val="Normal"/>
-        <w:bidi w:val="0"/>
-        <w:spacing w:before="0" w:beforeAutospacing="off" w:after="160" w:afterAutospacing="off" w:line="259" w:lineRule="auto"/>
-        <w:ind w:left="0" w:right="0" w:firstLine="560"/>
-        <w:jc w:val="both"/>
-      </w:pPr>
-      <w:r>
-        <w:rPr>
-          <w:rFonts w:ascii="Calibri" w:hAnsi="Calibri" w:eastAsia="Calibri" w:cs="Calibri"/>
-          <w:noProof w:val="0"/>
-          <w:sz w:val="24"/>
-          <w:szCs w:val="24"/>
-          <w:lang w:val="pt-BR"/>
-        </w:rPr>
-        <w:t>v</w:t>
-      </w:r>
-    </w:p>
-    <w:p>
-      <w:pPr>
-        <w:pStyle w:val="Normal"/>
         <w:ind w:firstLine="560"/>
         <w:jc w:val="both"/>
         <w:rPr>
-          <w:rFonts w:ascii="Calibri" w:hAnsi="Calibri" w:eastAsia="Calibri" w:cs="Calibri"/>
-          <w:noProof w:val="0"/>
+          <w:rFonts w:ascii="Calibri" w:eastAsia="Calibri" w:hAnsi="Calibri" w:cs="Calibri"/>
           <w:sz w:val="24"/>
           <w:szCs w:val="24"/>
           <w:u w:val="single"/>
@@ -2923,12 +2803,10 @@
     </w:p>
     <w:p>
       <w:pPr>
-        <w:pStyle w:val="Normal"/>
         <w:ind w:firstLine="560"/>
         <w:jc w:val="both"/>
         <w:rPr>
-          <w:rFonts w:ascii="Calibri" w:hAnsi="Calibri" w:eastAsia="Calibri" w:cs="Calibri"/>
-          <w:noProof w:val="0"/>
+          <w:rFonts w:ascii="Calibri" w:eastAsia="Calibri" w:hAnsi="Calibri" w:cs="Calibri"/>
           <w:sz w:val="24"/>
           <w:szCs w:val="24"/>
           <w:lang w:val="pt-BR"/>
@@ -2938,7 +2816,7 @@
     <w:sectPr>
       <w:headerReference w:type="default" r:id="rId7"/>
       <w:footerReference w:type="default" r:id="rId8"/>
-      <w:pgSz w:w="12240" w:h="15840" w:orient="portrait"/>
+      <w:pgSz w:w="12240" w:h="15840"/>
       <w:pgMar w:top="1440" w:right="1440" w:bottom="1440" w:left="1440" w:header="720" w:footer="720" w:gutter="0"/>
       <w:cols w:space="720"/>
       <w:docGrid w:linePitch="360"/>
@@ -3875,11 +3753,11 @@
 </file>
 
 <file path=word/styles.xml><?xml version="1.0" encoding="utf-8"?>
-<w:styles xmlns:wp14="http://schemas.microsoft.com/office/word/2010/wordprocessingDrawing" xmlns:mc="http://schemas.openxmlformats.org/markup-compatibility/2006" xmlns:r="http://schemas.openxmlformats.org/officeDocument/2006/relationships" xmlns:w="http://schemas.openxmlformats.org/wordprocessingml/2006/main" xmlns:w14="http://schemas.microsoft.com/office/word/2010/wordml" xmlns:w15="http://schemas.microsoft.com/office/word/2012/wordml" xmlns:w16cex="http://schemas.microsoft.com/office/word/2018/wordml/cex" xmlns:w16cid="http://schemas.microsoft.com/office/word/2016/wordml/cid" xmlns:w16="http://schemas.microsoft.com/office/word/2018/wordml" xmlns:w16se="http://schemas.microsoft.com/office/word/2015/wordml/symex" mc:Ignorable="w14 w15 w16se w16cid w16 w16cex wp14">
+<w:styles xmlns:mc="http://schemas.openxmlformats.org/markup-compatibility/2006" xmlns:r="http://schemas.openxmlformats.org/officeDocument/2006/relationships" xmlns:w="http://schemas.openxmlformats.org/wordprocessingml/2006/main" xmlns:w14="http://schemas.microsoft.com/office/word/2010/wordml" xmlns:w15="http://schemas.microsoft.com/office/word/2012/wordml" xmlns:w16cex="http://schemas.microsoft.com/office/word/2018/wordml/cex" xmlns:w16cid="http://schemas.microsoft.com/office/word/2016/wordml/cid" xmlns:w16="http://schemas.microsoft.com/office/word/2018/wordml" xmlns:w16se="http://schemas.microsoft.com/office/word/2015/wordml/symex" mc:Ignorable="w14 w15 w16se w16cid w16 w16cex">
   <w:docDefaults>
     <w:rPrDefault>
       <w:rPr>
-        <w:rFonts w:asciiTheme="minorHAnsi" w:hAnsiTheme="minorHAnsi" w:eastAsiaTheme="minorHAnsi" w:cstheme="minorBidi"/>
+        <w:rFonts w:asciiTheme="minorHAnsi" w:eastAsiaTheme="minorHAnsi" w:hAnsiTheme="minorHAnsi" w:cstheme="minorBidi"/>
         <w:sz w:val="22"/>
         <w:szCs w:val="22"/>
         <w:lang w:val="en-US" w:eastAsia="en-US" w:bidi="ar-SA"/>
@@ -3894,14 +3772,14 @@
   <w:latentStyles w:defLockedState="0" w:defUIPriority="99" w:defSemiHidden="0" w:defUnhideWhenUsed="0" w:defQFormat="0" w:count="376">
     <w:lsdException w:name="Normal" w:uiPriority="0" w:qFormat="1"/>
     <w:lsdException w:name="heading 1" w:uiPriority="9" w:qFormat="1"/>
-    <w:lsdException w:name="heading 2" w:uiPriority="9" w:semiHidden="1" w:unhideWhenUsed="1" w:qFormat="1"/>
-    <w:lsdException w:name="heading 3" w:uiPriority="9" w:semiHidden="1" w:unhideWhenUsed="1" w:qFormat="1"/>
-    <w:lsdException w:name="heading 4" w:uiPriority="9" w:semiHidden="1" w:unhideWhenUsed="1" w:qFormat="1"/>
-    <w:lsdException w:name="heading 5" w:uiPriority="9" w:semiHidden="1" w:unhideWhenUsed="1" w:qFormat="1"/>
-    <w:lsdException w:name="heading 6" w:uiPriority="9" w:semiHidden="1" w:unhideWhenUsed="1" w:qFormat="1"/>
-    <w:lsdException w:name="heading 7" w:uiPriority="9" w:semiHidden="1" w:unhideWhenUsed="1" w:qFormat="1"/>
-    <w:lsdException w:name="heading 8" w:uiPriority="9" w:semiHidden="1" w:unhideWhenUsed="1" w:qFormat="1"/>
-    <w:lsdException w:name="heading 9" w:uiPriority="9" w:semiHidden="1" w:unhideWhenUsed="1" w:qFormat="1"/>
+    <w:lsdException w:name="heading 2" w:semiHidden="1" w:uiPriority="9" w:unhideWhenUsed="1" w:qFormat="1"/>
+    <w:lsdException w:name="heading 3" w:semiHidden="1" w:uiPriority="9" w:unhideWhenUsed="1" w:qFormat="1"/>
+    <w:lsdException w:name="heading 4" w:semiHidden="1" w:uiPriority="9" w:unhideWhenUsed="1" w:qFormat="1"/>
+    <w:lsdException w:name="heading 5" w:semiHidden="1" w:uiPriority="9" w:unhideWhenUsed="1" w:qFormat="1"/>
+    <w:lsdException w:name="heading 6" w:semiHidden="1" w:uiPriority="9" w:unhideWhenUsed="1" w:qFormat="1"/>
+    <w:lsdException w:name="heading 7" w:semiHidden="1" w:uiPriority="9" w:unhideWhenUsed="1" w:qFormat="1"/>
+    <w:lsdException w:name="heading 8" w:semiHidden="1" w:uiPriority="9" w:unhideWhenUsed="1" w:qFormat="1"/>
+    <w:lsdException w:name="heading 9" w:semiHidden="1" w:uiPriority="9" w:unhideWhenUsed="1" w:qFormat="1"/>
     <w:lsdException w:name="index 1" w:semiHidden="1" w:unhideWhenUsed="1"/>
     <w:lsdException w:name="index 2" w:semiHidden="1" w:unhideWhenUsed="1"/>
     <w:lsdException w:name="index 3" w:semiHidden="1" w:unhideWhenUsed="1"/>
@@ -3911,22 +3789,22 @@
     <w:lsdException w:name="index 7" w:semiHidden="1" w:unhideWhenUsed="1"/>
     <w:lsdException w:name="index 8" w:semiHidden="1" w:unhideWhenUsed="1"/>
     <w:lsdException w:name="index 9" w:semiHidden="1" w:unhideWhenUsed="1"/>
-    <w:lsdException w:name="toc 1" w:uiPriority="39" w:semiHidden="1" w:unhideWhenUsed="1"/>
-    <w:lsdException w:name="toc 2" w:uiPriority="39" w:semiHidden="1" w:unhideWhenUsed="1"/>
-    <w:lsdException w:name="toc 3" w:uiPriority="39" w:semiHidden="1" w:unhideWhenUsed="1"/>
-    <w:lsdException w:name="toc 4" w:uiPriority="39" w:semiHidden="1" w:unhideWhenUsed="1"/>
-    <w:lsdException w:name="toc 5" w:uiPriority="39" w:semiHidden="1" w:unhideWhenUsed="1"/>
-    <w:lsdException w:name="toc 6" w:uiPriority="39" w:semiHidden="1" w:unhideWhenUsed="1"/>
-    <w:lsdException w:name="toc 7" w:uiPriority="39" w:semiHidden="1" w:unhideWhenUsed="1"/>
-    <w:lsdException w:name="toc 8" w:uiPriority="39" w:semiHidden="1" w:unhideWhenUsed="1"/>
-    <w:lsdException w:name="toc 9" w:uiPriority="39" w:semiHidden="1" w:unhideWhenUsed="1"/>
+    <w:lsdException w:name="toc 1" w:semiHidden="1" w:uiPriority="39" w:unhideWhenUsed="1"/>
+    <w:lsdException w:name="toc 2" w:semiHidden="1" w:uiPriority="39" w:unhideWhenUsed="1"/>
+    <w:lsdException w:name="toc 3" w:semiHidden="1" w:uiPriority="39" w:unhideWhenUsed="1"/>
+    <w:lsdException w:name="toc 4" w:semiHidden="1" w:uiPriority="39" w:unhideWhenUsed="1"/>
+    <w:lsdException w:name="toc 5" w:semiHidden="1" w:uiPriority="39" w:unhideWhenUsed="1"/>
+    <w:lsdException w:name="toc 6" w:semiHidden="1" w:uiPriority="39" w:unhideWhenUsed="1"/>
+    <w:lsdException w:name="toc 7" w:semiHidden="1" w:uiPriority="39" w:unhideWhenUsed="1"/>
+    <w:lsdException w:name="toc 8" w:semiHidden="1" w:uiPriority="39" w:unhideWhenUsed="1"/>
+    <w:lsdException w:name="toc 9" w:semiHidden="1" w:uiPriority="39" w:unhideWhenUsed="1"/>
     <w:lsdException w:name="Normal Indent" w:semiHidden="1" w:unhideWhenUsed="1"/>
     <w:lsdException w:name="footnote text" w:semiHidden="1" w:unhideWhenUsed="1"/>
     <w:lsdException w:name="annotation text" w:semiHidden="1" w:unhideWhenUsed="1"/>
     <w:lsdException w:name="header" w:semiHidden="1" w:unhideWhenUsed="1"/>
     <w:lsdException w:name="footer" w:semiHidden="1" w:unhideWhenUsed="1"/>
     <w:lsdException w:name="index heading" w:semiHidden="1" w:unhideWhenUsed="1"/>
-    <w:lsdException w:name="caption" w:uiPriority="35" w:semiHidden="1" w:unhideWhenUsed="1" w:qFormat="1"/>
+    <w:lsdException w:name="caption" w:semiHidden="1" w:uiPriority="35" w:unhideWhenUsed="1" w:qFormat="1"/>
     <w:lsdException w:name="table of figures" w:semiHidden="1" w:unhideWhenUsed="1"/>
     <w:lsdException w:name="envelope address" w:semiHidden="1" w:unhideWhenUsed="1"/>
     <w:lsdException w:name="envelope return" w:semiHidden="1" w:unhideWhenUsed="1"/>
@@ -3957,7 +3835,7 @@
     <w:lsdException w:name="Title" w:uiPriority="10" w:qFormat="1"/>
     <w:lsdException w:name="Closing" w:semiHidden="1" w:unhideWhenUsed="1"/>
     <w:lsdException w:name="Signature" w:semiHidden="1" w:unhideWhenUsed="1"/>
-    <w:lsdException w:name="Default Paragraph Font" w:uiPriority="1" w:semiHidden="1" w:unhideWhenUsed="1"/>
+    <w:lsdException w:name="Default Paragraph Font" w:semiHidden="1" w:uiPriority="1" w:unhideWhenUsed="1"/>
     <w:lsdException w:name="Body Text" w:semiHidden="1" w:unhideWhenUsed="1"/>
     <w:lsdException w:name="Body Text Indent" w:semiHidden="1" w:unhideWhenUsed="1"/>
     <w:lsdException w:name="List Continue" w:semiHidden="1" w:unhideWhenUsed="1"/>
@@ -4157,8 +4035,8 @@
     <w:lsdException w:name="Subtle Reference" w:uiPriority="31" w:qFormat="1"/>
     <w:lsdException w:name="Intense Reference" w:uiPriority="32" w:qFormat="1"/>
     <w:lsdException w:name="Book Title" w:uiPriority="33" w:qFormat="1"/>
-    <w:lsdException w:name="Bibliography" w:uiPriority="37" w:semiHidden="1" w:unhideWhenUsed="1"/>
-    <w:lsdException w:name="TOC Heading" w:uiPriority="39" w:semiHidden="1" w:unhideWhenUsed="1" w:qFormat="1"/>
+    <w:lsdException w:name="Bibliography" w:semiHidden="1" w:uiPriority="37" w:unhideWhenUsed="1"/>
+    <w:lsdException w:name="TOC Heading" w:semiHidden="1" w:uiPriority="39" w:unhideWhenUsed="1" w:qFormat="1"/>
     <w:lsdException w:name="Plain Table 1" w:uiPriority="41"/>
     <w:lsdException w:name="Plain Table 2" w:uiPriority="42"/>
     <w:lsdException w:name="Plain Table 3" w:uiPriority="43"/>
@@ -4269,17 +4147,17 @@
     <w:lsdException w:name="Unresolved Mention" w:semiHidden="1" w:unhideWhenUsed="1"/>
     <w:lsdException w:name="Smart Link" w:semiHidden="1" w:unhideWhenUsed="1"/>
   </w:latentStyles>
-  <w:style w:type="paragraph" w:styleId="Normal" w:default="1">
+  <w:style w:type="paragraph" w:default="1" w:styleId="Normal">
     <w:name w:val="Normal"/>
     <w:qFormat/>
   </w:style>
-  <w:style w:type="character" w:styleId="Fontepargpadro" w:default="1">
+  <w:style w:type="character" w:default="1" w:styleId="Fontepargpadro">
     <w:name w:val="Default Paragraph Font"/>
     <w:uiPriority w:val="1"/>
     <w:semiHidden/>
     <w:unhideWhenUsed/>
   </w:style>
-  <w:style w:type="table" w:styleId="Tabelanormal" w:default="1">
+  <w:style w:type="table" w:default="1" w:styleId="Tabelanormal">
     <w:name w:val="Normal Table"/>
     <w:uiPriority w:val="99"/>
     <w:semiHidden/>
@@ -4294,7 +4172,7 @@
       </w:tblCellMar>
     </w:tblPr>
   </w:style>
-  <w:style w:type="numbering" w:styleId="Semlista" w:default="1">
+  <w:style w:type="numbering" w:default="1" w:styleId="Semlista">
     <w:name w:val="No List"/>
     <w:uiPriority w:val="99"/>
     <w:semiHidden/>
@@ -4310,16 +4188,16 @@
     </w:pPr>
     <w:tblPr>
       <w:tblBorders>
-        <w:top w:val="single" w:color="000000" w:themeColor="text1" w:sz="4" w:space="0"/>
-        <w:left w:val="single" w:color="000000" w:themeColor="text1" w:sz="4" w:space="0"/>
-        <w:bottom w:val="single" w:color="000000" w:themeColor="text1" w:sz="4" w:space="0"/>
-        <w:right w:val="single" w:color="000000" w:themeColor="text1" w:sz="4" w:space="0"/>
-        <w:insideH w:val="single" w:color="000000" w:themeColor="text1" w:sz="4" w:space="0"/>
-        <w:insideV w:val="single" w:color="000000" w:themeColor="text1" w:sz="4" w:space="0"/>
+        <w:top w:val="single" w:sz="4" w:space="0" w:color="000000" w:themeColor="text1"/>
+        <w:left w:val="single" w:sz="4" w:space="0" w:color="000000" w:themeColor="text1"/>
+        <w:bottom w:val="single" w:sz="4" w:space="0" w:color="000000" w:themeColor="text1"/>
+        <w:right w:val="single" w:sz="4" w:space="0" w:color="000000" w:themeColor="text1"/>
+        <w:insideH w:val="single" w:sz="4" w:space="0" w:color="000000" w:themeColor="text1"/>
+        <w:insideV w:val="single" w:sz="4" w:space="0" w:color="000000" w:themeColor="text1"/>
       </w:tblBorders>
     </w:tblPr>
   </w:style>
-  <w:style w:type="character" w:styleId="CabealhoChar" w:customStyle="1">
+  <w:style w:type="character" w:customStyle="1" w:styleId="CabealhoChar">
     <w:name w:val="Cabeçalho Char"/>
     <w:basedOn w:val="Fontepargpadro"/>
     <w:link w:val="Cabealho"/>
@@ -4339,7 +4217,7 @@
       <w:spacing w:after="0" w:line="240" w:lineRule="auto"/>
     </w:pPr>
   </w:style>
-  <w:style w:type="character" w:styleId="RodapChar" w:customStyle="1">
+  <w:style w:type="character" w:customStyle="1" w:styleId="RodapChar">
     <w:name w:val="Rodapé Char"/>
     <w:basedOn w:val="Fontepargpadro"/>
     <w:link w:val="Rodap"/>

</xml_diff>